<commit_message>
:bug: a bug need to be fixed
</commit_message>
<xml_diff>
--- a/banro.docx
+++ b/banro.docx
@@ -23,6 +23,29 @@
           <w:szCs w:val="32"/>
         </w:rPr>
         <w:t>Đây là dữ liệu file word</w:t>
+      </w:r>
+    </w:p>
+    <w:p>
+      <w:pPr>
+        <w:rPr>
+          <w:rFonts w:ascii="Times New Roman" w:hAnsi="Times New Roman" w:cs="Times New Roman"/>
+          <w:b/>
+          <w:bCs/>
+          <w:color w:val="45B0E1" w:themeColor="accent1" w:themeTint="99"/>
+          <w:sz w:val="32"/>
+          <w:szCs w:val="32"/>
+        </w:rPr>
+      </w:pPr>
+      <w:r>
+        <w:rPr>
+          <w:rFonts w:ascii="Times New Roman" w:hAnsi="Times New Roman" w:cs="Times New Roman"/>
+          <w:b/>
+          <w:bCs/>
+          <w:color w:val="45B0E1" w:themeColor="accent1" w:themeTint="99"/>
+          <w:sz w:val="32"/>
+          <w:szCs w:val="32"/>
+        </w:rPr>
+        <w:t>Code by Nguyên</w:t>
       </w:r>
     </w:p>
     <w:sectPr>

</xml_diff>